<commit_message>
Add ACME into WiX Installer
</commit_message>
<xml_diff>
--- a/doc/Chem4Word-Version3-Developer-SetUp.docx
+++ b/doc/Chem4Word-Version3-Developer-SetUp.docx
@@ -1,10 +1,1272 @@
 
 <file path=word/document.xml><?xml version="1.0" encoding="utf-8"?>
-<w:document xmlns:wpc="http://schemas.microsoft.com/office/word/2010/wordprocessingCanvas" xmlns:cx="http://schemas.microsoft.com/office/drawing/2014/chartex" xmlns:cx1="http://schemas.microsoft.com/office/drawing/2015/9/8/chartex" xmlns:cx2="http://schemas.microsoft.com/office/drawing/2015/10/21/chartex" xmlns:cx3="http://schemas.microsoft.com/office/drawing/2016/5/9/chartex" xmlns:cx4="http://schemas.microsoft.com/office/drawing/2016/5/10/chartex" xmlns:cx5="http://schemas.microsoft.com/office/drawing/2016/5/11/chartex" xmlns:cx6="http://schemas.microsoft.com/office/drawing/2016/5/12/chartex" xmlns:cx7="http://schemas.microsoft.com/office/drawing/2016/5/13/chartex" xmlns:cx8="http://schemas.microsoft.com/office/drawing/2016/5/14/chartex" xmlns:mc="http://schemas.openxmlformats.org/markup-compatibility/2006" xmlns:aink="http://schemas.microsoft.com/office/drawing/2016/ink" xmlns:am3d="http://schemas.microsoft.com/office/drawing/2017/model3d" xmlns:o="urn:schemas-microsoft-com:office:office" xmlns:r="http://schemas.openxmlformats.org/officeDocument/2006/relationships" xmlns:m="http://schemas.openxmlformats.org/officeDocument/2006/math" xmlns:v="urn:schemas-microsoft-com:vml" xmlns:wp14="http://schemas.microsoft.com/office/word/2010/wordprocessingDrawing" xmlns:wp="http://schemas.openxmlformats.org/drawingml/2006/wordprocessingDrawing" xmlns:w10="urn:schemas-microsoft-com:office:word" xmlns:w="http://schemas.openxmlformats.org/wordprocessingml/2006/main" xmlns:w14="http://schemas.microsoft.com/office/word/2010/wordml" xmlns:w15="http://schemas.microsoft.com/office/word/2012/wordml" xmlns:w16cid="http://schemas.microsoft.com/office/word/2016/wordml/cid" xmlns:w16se="http://schemas.microsoft.com/office/word/2015/wordml/symex" xmlns:wpg="http://schemas.microsoft.com/office/word/2010/wordprocessingGroup" xmlns:wpi="http://schemas.microsoft.com/office/word/2010/wordprocessingInk" xmlns:wne="http://schemas.microsoft.com/office/word/2006/wordml" xmlns:wps="http://schemas.microsoft.com/office/word/2010/wordprocessingShape" mc:Ignorable="w14 w15 w16se w16cid wp14">
+<w:document xmlns:wpc="http://schemas.microsoft.com/office/word/2010/wordprocessingCanvas" xmlns:mc="http://schemas.openxmlformats.org/markup-compatibility/2006" xmlns:o="urn:schemas-microsoft-com:office:office" xmlns:r="http://schemas.openxmlformats.org/officeDocument/2006/relationships" xmlns:m="http://schemas.openxmlformats.org/officeDocument/2006/math" xmlns:v="urn:schemas-microsoft-com:vml" xmlns:wp14="http://schemas.microsoft.com/office/word/2010/wordprocessingDrawing" xmlns:wp="http://schemas.openxmlformats.org/drawingml/2006/wordprocessingDrawing" xmlns:w10="urn:schemas-microsoft-com:office:word" xmlns:w="http://schemas.openxmlformats.org/wordprocessingml/2006/main" xmlns:w14="http://schemas.microsoft.com/office/word/2010/wordml" xmlns:w15="http://schemas.microsoft.com/office/word/2012/wordml" xmlns:wpg="http://schemas.microsoft.com/office/word/2010/wordprocessingGroup" xmlns:wpi="http://schemas.microsoft.com/office/word/2010/wordprocessingInk" xmlns:wne="http://schemas.microsoft.com/office/word/2006/wordml" xmlns:wps="http://schemas.microsoft.com/office/word/2010/wordprocessingShape" mc:Ignorable="w14 w15 wp14">
   <w:body>
     <w:p>
+      <w:pPr>
+        <w:pStyle w:val="Heading1"/>
+      </w:pPr>
+      <w:r>
+        <w:t>Pre-requisites</w:t>
+      </w:r>
+    </w:p>
+    <w:p>
+      <w:r>
+        <w:t xml:space="preserve">Windows 7 </w:t>
+      </w:r>
+      <w:r>
+        <w:t xml:space="preserve">(x64) </w:t>
+      </w:r>
+      <w:r>
+        <w:t>PC</w:t>
+      </w:r>
+    </w:p>
+    <w:p>
+      <w:r>
+        <w:t>.Net Framework 4.5.2</w:t>
+      </w:r>
+    </w:p>
+    <w:p>
+      <w:r>
+        <w:t>Visual Studio 2015 Community</w:t>
+      </w:r>
+    </w:p>
+    <w:p>
+      <w:r>
+        <w:t>Word 2010</w:t>
+      </w:r>
+    </w:p>
+    <w:p>
+      <w:pPr>
+        <w:pStyle w:val="Heading1"/>
+      </w:pPr>
       <w:bookmarkStart w:id="0" w:name="_GoBack"/>
-      <w:bookmarkEnd w:id="0"/>
+      <w:r>
+        <w:t>Additional Software</w:t>
+      </w:r>
+    </w:p>
+    <w:bookmarkEnd w:id="0"/>
+    <w:p>
+      <w:r>
+        <w:t>Git for Windows</w:t>
+      </w:r>
+    </w:p>
+    <w:p>
+      <w:hyperlink r:id="rId5" w:history="1">
+        <w:r>
+          <w:rPr>
+            <w:rStyle w:val="Hyperlink"/>
+          </w:rPr>
+          <w:t>https://git-scm.com/download/win</w:t>
+        </w:r>
+      </w:hyperlink>
+    </w:p>
+    <w:p>
+      <w:r>
+        <w:t>Clone the repository from</w:t>
+      </w:r>
+    </w:p>
+    <w:p>
+      <w:pPr>
+        <w:rPr>
+          <w:rFonts w:cstheme="minorHAnsi"/>
+          <w:color w:val="212121"/>
+          <w:shd w:val="clear" w:color="auto" w:fill="FFFFFF"/>
+        </w:rPr>
+      </w:pPr>
+      <w:hyperlink r:id="rId6" w:history="1">
+        <w:r>
+          <w:rPr>
+            <w:rStyle w:val="Hyperlink"/>
+            <w:rFonts w:cstheme="minorHAnsi"/>
+            <w:shd w:val="clear" w:color="auto" w:fill="FFFFFF"/>
+          </w:rPr>
+          <w:t>https://chem4word.visualstudio.com/C4W-VNext/_git/Version3</w:t>
+        </w:r>
+      </w:hyperlink>
+    </w:p>
+    <w:p>
+      <w:r>
+        <w:t>WiX installer 3.11.1</w:t>
+      </w:r>
+    </w:p>
+    <w:p>
+      <w:hyperlink r:id="rId7" w:history="1">
+        <w:r>
+          <w:rPr>
+            <w:rStyle w:val="Hyperlink"/>
+          </w:rPr>
+          <w:t>http://wixtoolset.org/releases/</w:t>
+        </w:r>
+      </w:hyperlink>
+    </w:p>
+    <w:p>
+      <w:r>
+        <w:t>Also install WiX Extension for your version(s) of Visual Studio</w:t>
+      </w:r>
+    </w:p>
+    <w:p>
+      <w:r>
+        <w:t>Recommended Visual Studio Extensions</w:t>
+      </w:r>
+    </w:p>
+    <w:tbl>
+      <w:tblPr>
+        <w:tblW w:w="14029" w:type="dxa"/>
+        <w:tblBorders>
+          <w:top w:val="single" w:sz="4" w:space="0" w:color="auto"/>
+          <w:left w:val="single" w:sz="4" w:space="0" w:color="auto"/>
+          <w:bottom w:val="single" w:sz="4" w:space="0" w:color="auto"/>
+          <w:right w:val="single" w:sz="4" w:space="0" w:color="auto"/>
+          <w:insideH w:val="single" w:sz="4" w:space="0" w:color="auto"/>
+          <w:insideV w:val="single" w:sz="4" w:space="0" w:color="auto"/>
+        </w:tblBorders>
+        <w:tblLayout w:type="fixed"/>
+        <w:tblLook w:val="04A0" w:firstRow="1" w:lastRow="0" w:firstColumn="1" w:lastColumn="0" w:noHBand="0" w:noVBand="1"/>
+      </w:tblPr>
+      <w:tblGrid>
+        <w:gridCol w:w="1597"/>
+        <w:gridCol w:w="1517"/>
+        <w:gridCol w:w="1192"/>
+        <w:gridCol w:w="1024"/>
+        <w:gridCol w:w="8699"/>
+      </w:tblGrid>
+      <w:tr>
+        <w:trPr>
+          <w:trHeight w:val="300"/>
+        </w:trPr>
+        <w:tc>
+          <w:tcPr>
+            <w:tcW w:w="1597" w:type="dxa"/>
+            <w:shd w:val="clear" w:color="auto" w:fill="auto"/>
+            <w:noWrap/>
+            <w:vAlign w:val="bottom"/>
+            <w:hideMark/>
+          </w:tcPr>
+          <w:p>
+            <w:pPr>
+              <w:spacing w:after="0" w:line="240" w:lineRule="auto"/>
+              <w:rPr>
+                <w:rFonts w:ascii="Calibri" w:eastAsia="Times New Roman" w:hAnsi="Calibri" w:cs="Calibri"/>
+                <w:b/>
+                <w:bCs/>
+                <w:color w:val="000000"/>
+                <w:lang w:eastAsia="en-GB"/>
+              </w:rPr>
+            </w:pPr>
+            <w:r>
+              <w:rPr>
+                <w:rFonts w:ascii="Calibri" w:eastAsia="Times New Roman" w:hAnsi="Calibri" w:cs="Calibri"/>
+                <w:b/>
+                <w:bCs/>
+                <w:color w:val="000000"/>
+                <w:lang w:eastAsia="en-GB"/>
+              </w:rPr>
+              <w:t>Name</w:t>
+            </w:r>
+          </w:p>
+        </w:tc>
+        <w:tc>
+          <w:tcPr>
+            <w:tcW w:w="1517" w:type="dxa"/>
+            <w:shd w:val="clear" w:color="auto" w:fill="auto"/>
+            <w:noWrap/>
+            <w:vAlign w:val="bottom"/>
+            <w:hideMark/>
+          </w:tcPr>
+          <w:p>
+            <w:pPr>
+              <w:spacing w:after="0" w:line="240" w:lineRule="auto"/>
+              <w:rPr>
+                <w:rFonts w:ascii="Calibri" w:eastAsia="Times New Roman" w:hAnsi="Calibri" w:cs="Calibri"/>
+                <w:b/>
+                <w:bCs/>
+                <w:color w:val="000000"/>
+                <w:lang w:eastAsia="en-GB"/>
+              </w:rPr>
+            </w:pPr>
+            <w:r>
+              <w:rPr>
+                <w:rFonts w:ascii="Calibri" w:eastAsia="Times New Roman" w:hAnsi="Calibri" w:cs="Calibri"/>
+                <w:b/>
+                <w:bCs/>
+                <w:color w:val="000000"/>
+                <w:lang w:eastAsia="en-GB"/>
+              </w:rPr>
+              <w:t>Author</w:t>
+            </w:r>
+          </w:p>
+        </w:tc>
+        <w:tc>
+          <w:tcPr>
+            <w:tcW w:w="1192" w:type="dxa"/>
+            <w:shd w:val="clear" w:color="auto" w:fill="auto"/>
+            <w:noWrap/>
+            <w:vAlign w:val="bottom"/>
+            <w:hideMark/>
+          </w:tcPr>
+          <w:p>
+            <w:pPr>
+              <w:spacing w:after="0" w:line="240" w:lineRule="auto"/>
+              <w:rPr>
+                <w:rFonts w:ascii="Calibri" w:eastAsia="Times New Roman" w:hAnsi="Calibri" w:cs="Calibri"/>
+                <w:b/>
+                <w:bCs/>
+                <w:color w:val="000000"/>
+                <w:lang w:eastAsia="en-GB"/>
+              </w:rPr>
+            </w:pPr>
+            <w:r>
+              <w:rPr>
+                <w:rFonts w:ascii="Calibri" w:eastAsia="Times New Roman" w:hAnsi="Calibri" w:cs="Calibri"/>
+                <w:b/>
+                <w:bCs/>
+                <w:color w:val="000000"/>
+                <w:lang w:eastAsia="en-GB"/>
+              </w:rPr>
+              <w:t>VS2015</w:t>
+            </w:r>
+          </w:p>
+        </w:tc>
+        <w:tc>
+          <w:tcPr>
+            <w:tcW w:w="1024" w:type="dxa"/>
+            <w:shd w:val="clear" w:color="auto" w:fill="auto"/>
+            <w:noWrap/>
+            <w:vAlign w:val="bottom"/>
+            <w:hideMark/>
+          </w:tcPr>
+          <w:p>
+            <w:pPr>
+              <w:spacing w:after="0" w:line="240" w:lineRule="auto"/>
+              <w:rPr>
+                <w:rFonts w:ascii="Calibri" w:eastAsia="Times New Roman" w:hAnsi="Calibri" w:cs="Calibri"/>
+                <w:b/>
+                <w:bCs/>
+                <w:color w:val="000000"/>
+                <w:lang w:eastAsia="en-GB"/>
+              </w:rPr>
+            </w:pPr>
+            <w:r>
+              <w:rPr>
+                <w:rFonts w:ascii="Calibri" w:eastAsia="Times New Roman" w:hAnsi="Calibri" w:cs="Calibri"/>
+                <w:b/>
+                <w:bCs/>
+                <w:color w:val="000000"/>
+                <w:lang w:eastAsia="en-GB"/>
+              </w:rPr>
+              <w:t>VS2017</w:t>
+            </w:r>
+          </w:p>
+        </w:tc>
+        <w:tc>
+          <w:tcPr>
+            <w:tcW w:w="8699" w:type="dxa"/>
+            <w:shd w:val="clear" w:color="auto" w:fill="auto"/>
+            <w:noWrap/>
+            <w:vAlign w:val="bottom"/>
+            <w:hideMark/>
+          </w:tcPr>
+          <w:p>
+            <w:pPr>
+              <w:spacing w:after="0" w:line="240" w:lineRule="auto"/>
+              <w:ind w:right="2560"/>
+              <w:rPr>
+                <w:rFonts w:ascii="Calibri" w:eastAsia="Times New Roman" w:hAnsi="Calibri" w:cs="Calibri"/>
+                <w:b/>
+                <w:bCs/>
+                <w:color w:val="000000"/>
+                <w:lang w:eastAsia="en-GB"/>
+              </w:rPr>
+            </w:pPr>
+            <w:r>
+              <w:rPr>
+                <w:rFonts w:ascii="Calibri" w:eastAsia="Times New Roman" w:hAnsi="Calibri" w:cs="Calibri"/>
+                <w:b/>
+                <w:bCs/>
+                <w:color w:val="000000"/>
+                <w:lang w:eastAsia="en-GB"/>
+              </w:rPr>
+              <w:t>Link</w:t>
+            </w:r>
+          </w:p>
+        </w:tc>
+      </w:tr>
+      <w:tr>
+        <w:trPr>
+          <w:trHeight w:val="300"/>
+        </w:trPr>
+        <w:tc>
+          <w:tcPr>
+            <w:tcW w:w="1597" w:type="dxa"/>
+            <w:shd w:val="clear" w:color="auto" w:fill="auto"/>
+            <w:noWrap/>
+            <w:vAlign w:val="bottom"/>
+            <w:hideMark/>
+          </w:tcPr>
+          <w:p>
+            <w:pPr>
+              <w:spacing w:after="0" w:line="240" w:lineRule="auto"/>
+              <w:rPr>
+                <w:rFonts w:ascii="Calibri" w:eastAsia="Times New Roman" w:hAnsi="Calibri" w:cs="Calibri"/>
+                <w:color w:val="000000"/>
+                <w:lang w:eastAsia="en-GB"/>
+              </w:rPr>
+            </w:pPr>
+            <w:proofErr w:type="spellStart"/>
+            <w:r>
+              <w:rPr>
+                <w:rFonts w:ascii="Calibri" w:eastAsia="Times New Roman" w:hAnsi="Calibri" w:cs="Calibri"/>
+                <w:color w:val="000000"/>
+                <w:lang w:eastAsia="en-GB"/>
+              </w:rPr>
+              <w:t>CodeMaid</w:t>
+            </w:r>
+            <w:proofErr w:type="spellEnd"/>
+            <w:r>
+              <w:rPr>
+                <w:rFonts w:ascii="Calibri" w:eastAsia="Times New Roman" w:hAnsi="Calibri" w:cs="Calibri"/>
+                <w:color w:val="000000"/>
+                <w:lang w:eastAsia="en-GB"/>
+              </w:rPr>
+              <w:t xml:space="preserve"> Spade</w:t>
+            </w:r>
+          </w:p>
+        </w:tc>
+        <w:tc>
+          <w:tcPr>
+            <w:tcW w:w="1517" w:type="dxa"/>
+            <w:shd w:val="clear" w:color="auto" w:fill="auto"/>
+            <w:noWrap/>
+            <w:vAlign w:val="bottom"/>
+            <w:hideMark/>
+          </w:tcPr>
+          <w:p>
+            <w:pPr>
+              <w:spacing w:after="0" w:line="240" w:lineRule="auto"/>
+              <w:rPr>
+                <w:rFonts w:ascii="Calibri" w:eastAsia="Times New Roman" w:hAnsi="Calibri" w:cs="Calibri"/>
+                <w:color w:val="000000"/>
+                <w:lang w:eastAsia="en-GB"/>
+              </w:rPr>
+            </w:pPr>
+            <w:r>
+              <w:rPr>
+                <w:rFonts w:ascii="Calibri" w:eastAsia="Times New Roman" w:hAnsi="Calibri" w:cs="Calibri"/>
+                <w:color w:val="000000"/>
+                <w:lang w:eastAsia="en-GB"/>
+              </w:rPr>
+              <w:t xml:space="preserve">Steve </w:t>
+            </w:r>
+            <w:proofErr w:type="spellStart"/>
+            <w:r>
+              <w:rPr>
+                <w:rFonts w:ascii="Calibri" w:eastAsia="Times New Roman" w:hAnsi="Calibri" w:cs="Calibri"/>
+                <w:color w:val="000000"/>
+                <w:lang w:eastAsia="en-GB"/>
+              </w:rPr>
+              <w:t>Cadwallader</w:t>
+            </w:r>
+            <w:proofErr w:type="spellEnd"/>
+          </w:p>
+        </w:tc>
+        <w:tc>
+          <w:tcPr>
+            <w:tcW w:w="1192" w:type="dxa"/>
+            <w:shd w:val="clear" w:color="auto" w:fill="auto"/>
+            <w:noWrap/>
+            <w:vAlign w:val="bottom"/>
+            <w:hideMark/>
+          </w:tcPr>
+          <w:p>
+            <w:pPr>
+              <w:spacing w:after="0" w:line="240" w:lineRule="auto"/>
+              <w:jc w:val="right"/>
+              <w:rPr>
+                <w:rFonts w:ascii="Calibri" w:eastAsia="Times New Roman" w:hAnsi="Calibri" w:cs="Calibri"/>
+                <w:color w:val="000000"/>
+                <w:lang w:eastAsia="en-GB"/>
+              </w:rPr>
+            </w:pPr>
+            <w:r>
+              <w:rPr>
+                <w:rFonts w:ascii="Calibri" w:eastAsia="Times New Roman" w:hAnsi="Calibri" w:cs="Calibri"/>
+                <w:color w:val="000000"/>
+                <w:lang w:eastAsia="en-GB"/>
+              </w:rPr>
+              <w:t>10.4</w:t>
+            </w:r>
+          </w:p>
+        </w:tc>
+        <w:tc>
+          <w:tcPr>
+            <w:tcW w:w="1024" w:type="dxa"/>
+            <w:shd w:val="clear" w:color="auto" w:fill="auto"/>
+            <w:noWrap/>
+            <w:vAlign w:val="bottom"/>
+            <w:hideMark/>
+          </w:tcPr>
+          <w:p>
+            <w:pPr>
+              <w:spacing w:after="0" w:line="240" w:lineRule="auto"/>
+              <w:jc w:val="right"/>
+              <w:rPr>
+                <w:rFonts w:ascii="Calibri" w:eastAsia="Times New Roman" w:hAnsi="Calibri" w:cs="Calibri"/>
+                <w:color w:val="000000"/>
+                <w:lang w:eastAsia="en-GB"/>
+              </w:rPr>
+            </w:pPr>
+            <w:r>
+              <w:rPr>
+                <w:rFonts w:ascii="Calibri" w:eastAsia="Times New Roman" w:hAnsi="Calibri" w:cs="Calibri"/>
+                <w:color w:val="000000"/>
+                <w:lang w:eastAsia="en-GB"/>
+              </w:rPr>
+              <w:t>10.4</w:t>
+            </w:r>
+          </w:p>
+        </w:tc>
+        <w:tc>
+          <w:tcPr>
+            <w:tcW w:w="8699" w:type="dxa"/>
+            <w:shd w:val="clear" w:color="auto" w:fill="auto"/>
+            <w:noWrap/>
+            <w:vAlign w:val="bottom"/>
+            <w:hideMark/>
+          </w:tcPr>
+          <w:p>
+            <w:pPr>
+              <w:spacing w:after="0" w:line="240" w:lineRule="auto"/>
+              <w:rPr>
+                <w:rFonts w:ascii="Calibri" w:eastAsia="Times New Roman" w:hAnsi="Calibri" w:cs="Calibri"/>
+                <w:color w:val="000000"/>
+                <w:lang w:eastAsia="en-GB"/>
+              </w:rPr>
+            </w:pPr>
+            <w:r>
+              <w:rPr>
+                <w:rFonts w:ascii="Calibri" w:eastAsia="Times New Roman" w:hAnsi="Calibri" w:cs="Calibri"/>
+                <w:color w:val="000000"/>
+                <w:lang w:eastAsia="en-GB"/>
+              </w:rPr>
+              <w:t>https://marketplace.visualstudio.com/items?itemName=SteveCadwallader.CodeMaid</w:t>
+            </w:r>
+          </w:p>
+        </w:tc>
+      </w:tr>
+      <w:tr>
+        <w:trPr>
+          <w:trHeight w:val="300"/>
+        </w:trPr>
+        <w:tc>
+          <w:tcPr>
+            <w:tcW w:w="1597" w:type="dxa"/>
+            <w:shd w:val="clear" w:color="auto" w:fill="auto"/>
+            <w:noWrap/>
+            <w:vAlign w:val="bottom"/>
+            <w:hideMark/>
+          </w:tcPr>
+          <w:p>
+            <w:pPr>
+              <w:spacing w:after="0" w:line="240" w:lineRule="auto"/>
+              <w:rPr>
+                <w:rFonts w:ascii="Calibri" w:eastAsia="Times New Roman" w:hAnsi="Calibri" w:cs="Calibri"/>
+                <w:color w:val="000000"/>
+                <w:lang w:eastAsia="en-GB"/>
+              </w:rPr>
+            </w:pPr>
+            <w:proofErr w:type="spellStart"/>
+            <w:r>
+              <w:rPr>
+                <w:rFonts w:ascii="Calibri" w:eastAsia="Times New Roman" w:hAnsi="Calibri" w:cs="Calibri"/>
+                <w:color w:val="000000"/>
+                <w:lang w:eastAsia="en-GB"/>
+              </w:rPr>
+              <w:t>MissingBraces</w:t>
+            </w:r>
+            <w:proofErr w:type="spellEnd"/>
+          </w:p>
+        </w:tc>
+        <w:tc>
+          <w:tcPr>
+            <w:tcW w:w="1517" w:type="dxa"/>
+            <w:shd w:val="clear" w:color="auto" w:fill="auto"/>
+            <w:noWrap/>
+            <w:vAlign w:val="bottom"/>
+            <w:hideMark/>
+          </w:tcPr>
+          <w:p>
+            <w:pPr>
+              <w:spacing w:after="0" w:line="240" w:lineRule="auto"/>
+              <w:rPr>
+                <w:rFonts w:ascii="Calibri" w:eastAsia="Times New Roman" w:hAnsi="Calibri" w:cs="Calibri"/>
+                <w:color w:val="000000"/>
+                <w:lang w:eastAsia="en-GB"/>
+              </w:rPr>
+            </w:pPr>
+            <w:proofErr w:type="spellStart"/>
+            <w:r>
+              <w:rPr>
+                <w:rFonts w:ascii="Calibri" w:eastAsia="Times New Roman" w:hAnsi="Calibri" w:cs="Calibri"/>
+                <w:color w:val="000000"/>
+                <w:lang w:eastAsia="en-GB"/>
+              </w:rPr>
+              <w:t>wlja</w:t>
+            </w:r>
+            <w:proofErr w:type="spellEnd"/>
+          </w:p>
+        </w:tc>
+        <w:tc>
+          <w:tcPr>
+            <w:tcW w:w="1192" w:type="dxa"/>
+            <w:shd w:val="clear" w:color="auto" w:fill="auto"/>
+            <w:noWrap/>
+            <w:vAlign w:val="bottom"/>
+            <w:hideMark/>
+          </w:tcPr>
+          <w:p>
+            <w:pPr>
+              <w:spacing w:after="0" w:line="240" w:lineRule="auto"/>
+              <w:jc w:val="right"/>
+              <w:rPr>
+                <w:rFonts w:ascii="Calibri" w:eastAsia="Times New Roman" w:hAnsi="Calibri" w:cs="Calibri"/>
+                <w:color w:val="000000"/>
+                <w:lang w:eastAsia="en-GB"/>
+              </w:rPr>
+            </w:pPr>
+            <w:r>
+              <w:rPr>
+                <w:rFonts w:ascii="Calibri" w:eastAsia="Times New Roman" w:hAnsi="Calibri" w:cs="Calibri"/>
+                <w:color w:val="000000"/>
+                <w:lang w:eastAsia="en-GB"/>
+              </w:rPr>
+              <w:t>1.1</w:t>
+            </w:r>
+          </w:p>
+        </w:tc>
+        <w:tc>
+          <w:tcPr>
+            <w:tcW w:w="1024" w:type="dxa"/>
+            <w:shd w:val="clear" w:color="auto" w:fill="auto"/>
+            <w:noWrap/>
+            <w:vAlign w:val="bottom"/>
+            <w:hideMark/>
+          </w:tcPr>
+          <w:p>
+            <w:pPr>
+              <w:spacing w:after="0" w:line="240" w:lineRule="auto"/>
+              <w:jc w:val="right"/>
+              <w:rPr>
+                <w:rFonts w:ascii="Calibri" w:eastAsia="Times New Roman" w:hAnsi="Calibri" w:cs="Calibri"/>
+                <w:color w:val="000000"/>
+                <w:lang w:eastAsia="en-GB"/>
+              </w:rPr>
+            </w:pPr>
+          </w:p>
+        </w:tc>
+        <w:tc>
+          <w:tcPr>
+            <w:tcW w:w="8699" w:type="dxa"/>
+            <w:shd w:val="clear" w:color="auto" w:fill="auto"/>
+            <w:noWrap/>
+            <w:vAlign w:val="bottom"/>
+            <w:hideMark/>
+          </w:tcPr>
+          <w:p>
+            <w:pPr>
+              <w:spacing w:after="0" w:line="240" w:lineRule="auto"/>
+              <w:rPr>
+                <w:rFonts w:ascii="Calibri" w:eastAsia="Times New Roman" w:hAnsi="Calibri" w:cs="Calibri"/>
+                <w:color w:val="000000"/>
+                <w:lang w:eastAsia="en-GB"/>
+              </w:rPr>
+            </w:pPr>
+            <w:r>
+              <w:rPr>
+                <w:rFonts w:ascii="Calibri" w:eastAsia="Times New Roman" w:hAnsi="Calibri" w:cs="Calibri"/>
+                <w:color w:val="000000"/>
+                <w:lang w:eastAsia="en-GB"/>
+              </w:rPr>
+              <w:t>https://marketplace.visualstudio.com/items?itemName=wlja.MissingBraces</w:t>
+            </w:r>
+          </w:p>
+        </w:tc>
+      </w:tr>
+      <w:tr>
+        <w:trPr>
+          <w:trHeight w:val="300"/>
+        </w:trPr>
+        <w:tc>
+          <w:tcPr>
+            <w:tcW w:w="1597" w:type="dxa"/>
+            <w:shd w:val="clear" w:color="auto" w:fill="auto"/>
+            <w:noWrap/>
+            <w:vAlign w:val="bottom"/>
+            <w:hideMark/>
+          </w:tcPr>
+          <w:p>
+            <w:pPr>
+              <w:spacing w:after="0" w:line="240" w:lineRule="auto"/>
+              <w:rPr>
+                <w:rFonts w:ascii="Calibri" w:eastAsia="Times New Roman" w:hAnsi="Calibri" w:cs="Calibri"/>
+                <w:color w:val="000000"/>
+                <w:lang w:eastAsia="en-GB"/>
+              </w:rPr>
+            </w:pPr>
+            <w:r>
+              <w:rPr>
+                <w:rFonts w:ascii="Calibri" w:eastAsia="Times New Roman" w:hAnsi="Calibri" w:cs="Calibri"/>
+                <w:color w:val="000000"/>
+                <w:lang w:eastAsia="en-GB"/>
+              </w:rPr>
+              <w:t>PowerShell Tools for Visual Studio 2015</w:t>
+            </w:r>
+          </w:p>
+        </w:tc>
+        <w:tc>
+          <w:tcPr>
+            <w:tcW w:w="1517" w:type="dxa"/>
+            <w:shd w:val="clear" w:color="auto" w:fill="auto"/>
+            <w:noWrap/>
+            <w:vAlign w:val="bottom"/>
+            <w:hideMark/>
+          </w:tcPr>
+          <w:p>
+            <w:pPr>
+              <w:spacing w:after="0" w:line="240" w:lineRule="auto"/>
+              <w:rPr>
+                <w:rFonts w:ascii="Calibri" w:eastAsia="Times New Roman" w:hAnsi="Calibri" w:cs="Calibri"/>
+                <w:color w:val="000000"/>
+                <w:lang w:eastAsia="en-GB"/>
+              </w:rPr>
+            </w:pPr>
+            <w:r>
+              <w:rPr>
+                <w:rFonts w:ascii="Calibri" w:eastAsia="Times New Roman" w:hAnsi="Calibri" w:cs="Calibri"/>
+                <w:color w:val="000000"/>
+                <w:lang w:eastAsia="en-GB"/>
+              </w:rPr>
+              <w:t>Adam Driscoll</w:t>
+            </w:r>
+          </w:p>
+        </w:tc>
+        <w:tc>
+          <w:tcPr>
+            <w:tcW w:w="1192" w:type="dxa"/>
+            <w:shd w:val="clear" w:color="auto" w:fill="auto"/>
+            <w:noWrap/>
+            <w:vAlign w:val="bottom"/>
+            <w:hideMark/>
+          </w:tcPr>
+          <w:p>
+            <w:pPr>
+              <w:spacing w:after="0" w:line="240" w:lineRule="auto"/>
+              <w:rPr>
+                <w:rFonts w:ascii="Calibri" w:eastAsia="Times New Roman" w:hAnsi="Calibri" w:cs="Calibri"/>
+                <w:color w:val="000000"/>
+                <w:lang w:eastAsia="en-GB"/>
+              </w:rPr>
+            </w:pPr>
+            <w:r>
+              <w:rPr>
+                <w:rFonts w:ascii="Calibri" w:eastAsia="Times New Roman" w:hAnsi="Calibri" w:cs="Calibri"/>
+                <w:color w:val="000000"/>
+                <w:lang w:eastAsia="en-GB"/>
+              </w:rPr>
+              <w:t>3.1.618</w:t>
+            </w:r>
+          </w:p>
+        </w:tc>
+        <w:tc>
+          <w:tcPr>
+            <w:tcW w:w="1024" w:type="dxa"/>
+            <w:shd w:val="clear" w:color="auto" w:fill="auto"/>
+            <w:noWrap/>
+            <w:vAlign w:val="bottom"/>
+            <w:hideMark/>
+          </w:tcPr>
+          <w:p>
+            <w:pPr>
+              <w:spacing w:after="0" w:line="240" w:lineRule="auto"/>
+              <w:rPr>
+                <w:rFonts w:ascii="Calibri" w:eastAsia="Times New Roman" w:hAnsi="Calibri" w:cs="Calibri"/>
+                <w:color w:val="000000"/>
+                <w:lang w:eastAsia="en-GB"/>
+              </w:rPr>
+            </w:pPr>
+          </w:p>
+        </w:tc>
+        <w:tc>
+          <w:tcPr>
+            <w:tcW w:w="8699" w:type="dxa"/>
+            <w:shd w:val="clear" w:color="auto" w:fill="auto"/>
+            <w:noWrap/>
+            <w:vAlign w:val="bottom"/>
+            <w:hideMark/>
+          </w:tcPr>
+          <w:p>
+            <w:pPr>
+              <w:spacing w:after="0" w:line="240" w:lineRule="auto"/>
+              <w:rPr>
+                <w:rFonts w:ascii="Calibri" w:eastAsia="Times New Roman" w:hAnsi="Calibri" w:cs="Calibri"/>
+                <w:color w:val="000000"/>
+                <w:lang w:eastAsia="en-GB"/>
+              </w:rPr>
+            </w:pPr>
+            <w:r>
+              <w:rPr>
+                <w:rFonts w:ascii="Calibri" w:eastAsia="Times New Roman" w:hAnsi="Calibri" w:cs="Calibri"/>
+                <w:color w:val="000000"/>
+                <w:lang w:eastAsia="en-GB"/>
+              </w:rPr>
+              <w:t>https://marketplace.visualstudio.com/items?itemName=AdamRDriscoll.PowerShellToolsforVisualStudio2015</w:t>
+            </w:r>
+          </w:p>
+        </w:tc>
+      </w:tr>
+      <w:tr>
+        <w:trPr>
+          <w:trHeight w:val="300"/>
+        </w:trPr>
+        <w:tc>
+          <w:tcPr>
+            <w:tcW w:w="1597" w:type="dxa"/>
+            <w:shd w:val="clear" w:color="auto" w:fill="auto"/>
+            <w:noWrap/>
+            <w:vAlign w:val="bottom"/>
+            <w:hideMark/>
+          </w:tcPr>
+          <w:p>
+            <w:pPr>
+              <w:spacing w:after="0" w:line="240" w:lineRule="auto"/>
+              <w:rPr>
+                <w:rFonts w:ascii="Calibri" w:eastAsia="Times New Roman" w:hAnsi="Calibri" w:cs="Calibri"/>
+                <w:color w:val="000000"/>
+                <w:lang w:eastAsia="en-GB"/>
+              </w:rPr>
+            </w:pPr>
+            <w:r>
+              <w:rPr>
+                <w:rFonts w:ascii="Calibri" w:eastAsia="Times New Roman" w:hAnsi="Calibri" w:cs="Calibri"/>
+                <w:color w:val="000000"/>
+                <w:lang w:eastAsia="en-GB"/>
+              </w:rPr>
+              <w:lastRenderedPageBreak/>
+              <w:t>PowerShell Tools for Visual Studio 2017</w:t>
+            </w:r>
+          </w:p>
+        </w:tc>
+        <w:tc>
+          <w:tcPr>
+            <w:tcW w:w="1517" w:type="dxa"/>
+            <w:shd w:val="clear" w:color="auto" w:fill="auto"/>
+            <w:noWrap/>
+            <w:vAlign w:val="bottom"/>
+            <w:hideMark/>
+          </w:tcPr>
+          <w:p>
+            <w:pPr>
+              <w:spacing w:after="0" w:line="240" w:lineRule="auto"/>
+              <w:rPr>
+                <w:rFonts w:ascii="Calibri" w:eastAsia="Times New Roman" w:hAnsi="Calibri" w:cs="Calibri"/>
+                <w:color w:val="000000"/>
+                <w:lang w:eastAsia="en-GB"/>
+              </w:rPr>
+            </w:pPr>
+            <w:r>
+              <w:rPr>
+                <w:rFonts w:ascii="Calibri" w:eastAsia="Times New Roman" w:hAnsi="Calibri" w:cs="Calibri"/>
+                <w:color w:val="000000"/>
+                <w:lang w:eastAsia="en-GB"/>
+              </w:rPr>
+              <w:t>Adam Driscoll</w:t>
+            </w:r>
+          </w:p>
+        </w:tc>
+        <w:tc>
+          <w:tcPr>
+            <w:tcW w:w="1192" w:type="dxa"/>
+            <w:shd w:val="clear" w:color="auto" w:fill="auto"/>
+            <w:noWrap/>
+            <w:vAlign w:val="bottom"/>
+            <w:hideMark/>
+          </w:tcPr>
+          <w:p>
+            <w:pPr>
+              <w:spacing w:after="0" w:line="240" w:lineRule="auto"/>
+              <w:rPr>
+                <w:rFonts w:ascii="Calibri" w:eastAsia="Times New Roman" w:hAnsi="Calibri" w:cs="Calibri"/>
+                <w:color w:val="000000"/>
+                <w:lang w:eastAsia="en-GB"/>
+              </w:rPr>
+            </w:pPr>
+          </w:p>
+        </w:tc>
+        <w:tc>
+          <w:tcPr>
+            <w:tcW w:w="1024" w:type="dxa"/>
+            <w:shd w:val="clear" w:color="auto" w:fill="auto"/>
+            <w:noWrap/>
+            <w:vAlign w:val="bottom"/>
+            <w:hideMark/>
+          </w:tcPr>
+          <w:p>
+            <w:pPr>
+              <w:spacing w:after="0" w:line="240" w:lineRule="auto"/>
+              <w:rPr>
+                <w:rFonts w:ascii="Calibri" w:eastAsia="Times New Roman" w:hAnsi="Calibri" w:cs="Calibri"/>
+                <w:color w:val="000000"/>
+                <w:lang w:eastAsia="en-GB"/>
+              </w:rPr>
+            </w:pPr>
+            <w:r>
+              <w:rPr>
+                <w:rFonts w:ascii="Calibri" w:eastAsia="Times New Roman" w:hAnsi="Calibri" w:cs="Calibri"/>
+                <w:color w:val="000000"/>
+                <w:lang w:eastAsia="en-GB"/>
+              </w:rPr>
+              <w:t>3.1.620</w:t>
+            </w:r>
+          </w:p>
+        </w:tc>
+        <w:tc>
+          <w:tcPr>
+            <w:tcW w:w="8699" w:type="dxa"/>
+            <w:shd w:val="clear" w:color="auto" w:fill="auto"/>
+            <w:noWrap/>
+            <w:vAlign w:val="bottom"/>
+            <w:hideMark/>
+          </w:tcPr>
+          <w:p>
+            <w:pPr>
+              <w:spacing w:after="0" w:line="240" w:lineRule="auto"/>
+              <w:rPr>
+                <w:rFonts w:ascii="Calibri" w:eastAsia="Times New Roman" w:hAnsi="Calibri" w:cs="Calibri"/>
+                <w:color w:val="000000"/>
+                <w:lang w:eastAsia="en-GB"/>
+              </w:rPr>
+            </w:pPr>
+            <w:r>
+              <w:rPr>
+                <w:rFonts w:ascii="Calibri" w:eastAsia="Times New Roman" w:hAnsi="Calibri" w:cs="Calibri"/>
+                <w:color w:val="000000"/>
+                <w:lang w:eastAsia="en-GB"/>
+              </w:rPr>
+              <w:t>https://marketplace.visualstudio.com/items?itemName=AdamRDriscoll.PowerShellToolsforVisualStudio2017-18561</w:t>
+            </w:r>
+          </w:p>
+        </w:tc>
+      </w:tr>
+      <w:tr>
+        <w:trPr>
+          <w:trHeight w:val="300"/>
+        </w:trPr>
+        <w:tc>
+          <w:tcPr>
+            <w:tcW w:w="1597" w:type="dxa"/>
+            <w:shd w:val="clear" w:color="auto" w:fill="auto"/>
+            <w:noWrap/>
+            <w:vAlign w:val="bottom"/>
+            <w:hideMark/>
+          </w:tcPr>
+          <w:p>
+            <w:pPr>
+              <w:spacing w:after="0" w:line="240" w:lineRule="auto"/>
+              <w:rPr>
+                <w:rFonts w:ascii="Calibri" w:eastAsia="Times New Roman" w:hAnsi="Calibri" w:cs="Calibri"/>
+                <w:color w:val="000000"/>
+                <w:lang w:eastAsia="en-GB"/>
+              </w:rPr>
+            </w:pPr>
+            <w:r>
+              <w:rPr>
+                <w:rFonts w:ascii="Calibri" w:eastAsia="Times New Roman" w:hAnsi="Calibri" w:cs="Calibri"/>
+                <w:color w:val="000000"/>
+                <w:lang w:eastAsia="en-GB"/>
+              </w:rPr>
+              <w:t>Productivity Power Tools 2015</w:t>
+            </w:r>
+          </w:p>
+        </w:tc>
+        <w:tc>
+          <w:tcPr>
+            <w:tcW w:w="1517" w:type="dxa"/>
+            <w:shd w:val="clear" w:color="auto" w:fill="auto"/>
+            <w:noWrap/>
+            <w:vAlign w:val="bottom"/>
+            <w:hideMark/>
+          </w:tcPr>
+          <w:p>
+            <w:pPr>
+              <w:spacing w:after="0" w:line="240" w:lineRule="auto"/>
+              <w:rPr>
+                <w:rFonts w:ascii="Calibri" w:eastAsia="Times New Roman" w:hAnsi="Calibri" w:cs="Calibri"/>
+                <w:color w:val="000000"/>
+                <w:lang w:eastAsia="en-GB"/>
+              </w:rPr>
+            </w:pPr>
+            <w:r>
+              <w:rPr>
+                <w:rFonts w:ascii="Calibri" w:eastAsia="Times New Roman" w:hAnsi="Calibri" w:cs="Calibri"/>
+                <w:color w:val="000000"/>
+                <w:lang w:eastAsia="en-GB"/>
+              </w:rPr>
+              <w:t>Microsoft</w:t>
+            </w:r>
+          </w:p>
+        </w:tc>
+        <w:tc>
+          <w:tcPr>
+            <w:tcW w:w="1192" w:type="dxa"/>
+            <w:shd w:val="clear" w:color="auto" w:fill="auto"/>
+            <w:noWrap/>
+            <w:vAlign w:val="bottom"/>
+            <w:hideMark/>
+          </w:tcPr>
+          <w:p>
+            <w:pPr>
+              <w:spacing w:after="0" w:line="240" w:lineRule="auto"/>
+              <w:rPr>
+                <w:rFonts w:ascii="Calibri" w:eastAsia="Times New Roman" w:hAnsi="Calibri" w:cs="Calibri"/>
+                <w:color w:val="000000"/>
+                <w:lang w:eastAsia="en-GB"/>
+              </w:rPr>
+            </w:pPr>
+            <w:r>
+              <w:rPr>
+                <w:rFonts w:ascii="Calibri" w:eastAsia="Times New Roman" w:hAnsi="Calibri" w:cs="Calibri"/>
+                <w:color w:val="000000"/>
+                <w:lang w:eastAsia="en-GB"/>
+              </w:rPr>
+              <w:t>14.0.24321.0</w:t>
+            </w:r>
+          </w:p>
+        </w:tc>
+        <w:tc>
+          <w:tcPr>
+            <w:tcW w:w="1024" w:type="dxa"/>
+            <w:shd w:val="clear" w:color="auto" w:fill="auto"/>
+            <w:noWrap/>
+            <w:vAlign w:val="bottom"/>
+            <w:hideMark/>
+          </w:tcPr>
+          <w:p>
+            <w:pPr>
+              <w:spacing w:after="0" w:line="240" w:lineRule="auto"/>
+              <w:rPr>
+                <w:rFonts w:ascii="Calibri" w:eastAsia="Times New Roman" w:hAnsi="Calibri" w:cs="Calibri"/>
+                <w:color w:val="000000"/>
+                <w:lang w:eastAsia="en-GB"/>
+              </w:rPr>
+            </w:pPr>
+          </w:p>
+        </w:tc>
+        <w:tc>
+          <w:tcPr>
+            <w:tcW w:w="8699" w:type="dxa"/>
+            <w:shd w:val="clear" w:color="auto" w:fill="auto"/>
+            <w:noWrap/>
+            <w:vAlign w:val="bottom"/>
+            <w:hideMark/>
+          </w:tcPr>
+          <w:p>
+            <w:pPr>
+              <w:spacing w:after="0" w:line="240" w:lineRule="auto"/>
+              <w:rPr>
+                <w:rFonts w:ascii="Calibri" w:eastAsia="Times New Roman" w:hAnsi="Calibri" w:cs="Calibri"/>
+                <w:color w:val="000000"/>
+                <w:lang w:eastAsia="en-GB"/>
+              </w:rPr>
+            </w:pPr>
+            <w:r>
+              <w:rPr>
+                <w:rFonts w:ascii="Calibri" w:eastAsia="Times New Roman" w:hAnsi="Calibri" w:cs="Calibri"/>
+                <w:color w:val="000000"/>
+                <w:lang w:eastAsia="en-GB"/>
+              </w:rPr>
+              <w:t>https://marketplace.visualstudio.com/items?itemName=VisualStudioProductTeam.ProductivityPowerTools2015</w:t>
+            </w:r>
+          </w:p>
+        </w:tc>
+      </w:tr>
+      <w:tr>
+        <w:trPr>
+          <w:trHeight w:val="300"/>
+        </w:trPr>
+        <w:tc>
+          <w:tcPr>
+            <w:tcW w:w="1597" w:type="dxa"/>
+            <w:shd w:val="clear" w:color="auto" w:fill="auto"/>
+            <w:noWrap/>
+            <w:vAlign w:val="bottom"/>
+            <w:hideMark/>
+          </w:tcPr>
+          <w:p>
+            <w:pPr>
+              <w:spacing w:after="0" w:line="240" w:lineRule="auto"/>
+              <w:rPr>
+                <w:rFonts w:ascii="Calibri" w:eastAsia="Times New Roman" w:hAnsi="Calibri" w:cs="Calibri"/>
+                <w:color w:val="000000"/>
+                <w:lang w:eastAsia="en-GB"/>
+              </w:rPr>
+            </w:pPr>
+            <w:r>
+              <w:rPr>
+                <w:rFonts w:ascii="Calibri" w:eastAsia="Times New Roman" w:hAnsi="Calibri" w:cs="Calibri"/>
+                <w:color w:val="000000"/>
+                <w:lang w:eastAsia="en-GB"/>
+              </w:rPr>
+              <w:t>Productivity Power Tools 2017</w:t>
+            </w:r>
+          </w:p>
+        </w:tc>
+        <w:tc>
+          <w:tcPr>
+            <w:tcW w:w="1517" w:type="dxa"/>
+            <w:shd w:val="clear" w:color="auto" w:fill="auto"/>
+            <w:noWrap/>
+            <w:vAlign w:val="bottom"/>
+            <w:hideMark/>
+          </w:tcPr>
+          <w:p>
+            <w:pPr>
+              <w:spacing w:after="0" w:line="240" w:lineRule="auto"/>
+              <w:rPr>
+                <w:rFonts w:ascii="Calibri" w:eastAsia="Times New Roman" w:hAnsi="Calibri" w:cs="Calibri"/>
+                <w:color w:val="000000"/>
+                <w:lang w:eastAsia="en-GB"/>
+              </w:rPr>
+            </w:pPr>
+            <w:r>
+              <w:rPr>
+                <w:rFonts w:ascii="Calibri" w:eastAsia="Times New Roman" w:hAnsi="Calibri" w:cs="Calibri"/>
+                <w:color w:val="000000"/>
+                <w:lang w:eastAsia="en-GB"/>
+              </w:rPr>
+              <w:t>Microsoft</w:t>
+            </w:r>
+          </w:p>
+        </w:tc>
+        <w:tc>
+          <w:tcPr>
+            <w:tcW w:w="1192" w:type="dxa"/>
+            <w:shd w:val="clear" w:color="auto" w:fill="auto"/>
+            <w:noWrap/>
+            <w:vAlign w:val="bottom"/>
+            <w:hideMark/>
+          </w:tcPr>
+          <w:p>
+            <w:pPr>
+              <w:spacing w:after="0" w:line="240" w:lineRule="auto"/>
+              <w:rPr>
+                <w:rFonts w:ascii="Calibri" w:eastAsia="Times New Roman" w:hAnsi="Calibri" w:cs="Calibri"/>
+                <w:color w:val="000000"/>
+                <w:lang w:eastAsia="en-GB"/>
+              </w:rPr>
+            </w:pPr>
+          </w:p>
+        </w:tc>
+        <w:tc>
+          <w:tcPr>
+            <w:tcW w:w="1024" w:type="dxa"/>
+            <w:shd w:val="clear" w:color="auto" w:fill="auto"/>
+            <w:noWrap/>
+            <w:vAlign w:val="bottom"/>
+            <w:hideMark/>
+          </w:tcPr>
+          <w:p>
+            <w:pPr>
+              <w:spacing w:after="0" w:line="240" w:lineRule="auto"/>
+              <w:rPr>
+                <w:rFonts w:ascii="Calibri" w:eastAsia="Times New Roman" w:hAnsi="Calibri" w:cs="Calibri"/>
+                <w:color w:val="000000"/>
+                <w:lang w:eastAsia="en-GB"/>
+              </w:rPr>
+            </w:pPr>
+            <w:r>
+              <w:rPr>
+                <w:rFonts w:ascii="Calibri" w:eastAsia="Times New Roman" w:hAnsi="Calibri" w:cs="Calibri"/>
+                <w:color w:val="000000"/>
+                <w:lang w:eastAsia="en-GB"/>
+              </w:rPr>
+              <w:t>15.0.4</w:t>
+            </w:r>
+          </w:p>
+        </w:tc>
+        <w:tc>
+          <w:tcPr>
+            <w:tcW w:w="8699" w:type="dxa"/>
+            <w:shd w:val="clear" w:color="auto" w:fill="auto"/>
+            <w:noWrap/>
+            <w:vAlign w:val="bottom"/>
+            <w:hideMark/>
+          </w:tcPr>
+          <w:p>
+            <w:pPr>
+              <w:spacing w:after="0" w:line="240" w:lineRule="auto"/>
+              <w:rPr>
+                <w:rFonts w:ascii="Calibri" w:eastAsia="Times New Roman" w:hAnsi="Calibri" w:cs="Calibri"/>
+                <w:color w:val="000000"/>
+                <w:lang w:eastAsia="en-GB"/>
+              </w:rPr>
+            </w:pPr>
+            <w:r>
+              <w:rPr>
+                <w:rFonts w:ascii="Calibri" w:eastAsia="Times New Roman" w:hAnsi="Calibri" w:cs="Calibri"/>
+                <w:color w:val="000000"/>
+                <w:lang w:eastAsia="en-GB"/>
+              </w:rPr>
+              <w:t>https://marketplace.visualstudio.com/items?itemName=VisualStudioProductTeam.ProductivityPowerPack2017</w:t>
+            </w:r>
+          </w:p>
+        </w:tc>
+      </w:tr>
+      <w:tr>
+        <w:trPr>
+          <w:trHeight w:val="300"/>
+        </w:trPr>
+        <w:tc>
+          <w:tcPr>
+            <w:tcW w:w="1597" w:type="dxa"/>
+            <w:shd w:val="clear" w:color="auto" w:fill="auto"/>
+            <w:noWrap/>
+            <w:vAlign w:val="bottom"/>
+            <w:hideMark/>
+          </w:tcPr>
+          <w:p>
+            <w:pPr>
+              <w:spacing w:after="0" w:line="240" w:lineRule="auto"/>
+              <w:rPr>
+                <w:rFonts w:ascii="Calibri" w:eastAsia="Times New Roman" w:hAnsi="Calibri" w:cs="Calibri"/>
+                <w:color w:val="000000"/>
+                <w:lang w:eastAsia="en-GB"/>
+              </w:rPr>
+            </w:pPr>
+            <w:r>
+              <w:rPr>
+                <w:rFonts w:ascii="Calibri" w:eastAsia="Times New Roman" w:hAnsi="Calibri" w:cs="Calibri"/>
+                <w:color w:val="000000"/>
+                <w:lang w:eastAsia="en-GB"/>
+              </w:rPr>
+              <w:t>Show Missing Files</w:t>
+            </w:r>
+          </w:p>
+        </w:tc>
+        <w:tc>
+          <w:tcPr>
+            <w:tcW w:w="1517" w:type="dxa"/>
+            <w:shd w:val="clear" w:color="auto" w:fill="auto"/>
+            <w:noWrap/>
+            <w:vAlign w:val="bottom"/>
+            <w:hideMark/>
+          </w:tcPr>
+          <w:p>
+            <w:pPr>
+              <w:spacing w:after="0" w:line="240" w:lineRule="auto"/>
+              <w:rPr>
+                <w:rFonts w:ascii="Calibri" w:eastAsia="Times New Roman" w:hAnsi="Calibri" w:cs="Calibri"/>
+                <w:color w:val="000000"/>
+                <w:lang w:eastAsia="en-GB"/>
+              </w:rPr>
+            </w:pPr>
+            <w:r>
+              <w:rPr>
+                <w:rFonts w:ascii="Calibri" w:eastAsia="Times New Roman" w:hAnsi="Calibri" w:cs="Calibri"/>
+                <w:color w:val="000000"/>
+                <w:lang w:eastAsia="en-GB"/>
+              </w:rPr>
+              <w:t>David Gardiner</w:t>
+            </w:r>
+          </w:p>
+        </w:tc>
+        <w:tc>
+          <w:tcPr>
+            <w:tcW w:w="1192" w:type="dxa"/>
+            <w:shd w:val="clear" w:color="auto" w:fill="auto"/>
+            <w:noWrap/>
+            <w:vAlign w:val="bottom"/>
+            <w:hideMark/>
+          </w:tcPr>
+          <w:p>
+            <w:pPr>
+              <w:spacing w:after="0" w:line="240" w:lineRule="auto"/>
+              <w:rPr>
+                <w:rFonts w:ascii="Calibri" w:eastAsia="Times New Roman" w:hAnsi="Calibri" w:cs="Calibri"/>
+                <w:color w:val="000000"/>
+                <w:lang w:eastAsia="en-GB"/>
+              </w:rPr>
+            </w:pPr>
+            <w:r>
+              <w:rPr>
+                <w:rFonts w:ascii="Calibri" w:eastAsia="Times New Roman" w:hAnsi="Calibri" w:cs="Calibri"/>
+                <w:color w:val="000000"/>
+                <w:lang w:eastAsia="en-GB"/>
+              </w:rPr>
+              <w:t>2.6.0.62</w:t>
+            </w:r>
+          </w:p>
+        </w:tc>
+        <w:tc>
+          <w:tcPr>
+            <w:tcW w:w="1024" w:type="dxa"/>
+            <w:shd w:val="clear" w:color="auto" w:fill="auto"/>
+            <w:noWrap/>
+            <w:vAlign w:val="bottom"/>
+            <w:hideMark/>
+          </w:tcPr>
+          <w:p>
+            <w:pPr>
+              <w:spacing w:after="0" w:line="240" w:lineRule="auto"/>
+              <w:rPr>
+                <w:rFonts w:ascii="Calibri" w:eastAsia="Times New Roman" w:hAnsi="Calibri" w:cs="Calibri"/>
+                <w:color w:val="000000"/>
+                <w:lang w:eastAsia="en-GB"/>
+              </w:rPr>
+            </w:pPr>
+            <w:r>
+              <w:rPr>
+                <w:rFonts w:ascii="Calibri" w:eastAsia="Times New Roman" w:hAnsi="Calibri" w:cs="Calibri"/>
+                <w:color w:val="000000"/>
+                <w:lang w:eastAsia="en-GB"/>
+              </w:rPr>
+              <w:t>2.6.0.62</w:t>
+            </w:r>
+          </w:p>
+        </w:tc>
+        <w:tc>
+          <w:tcPr>
+            <w:tcW w:w="8699" w:type="dxa"/>
+            <w:shd w:val="clear" w:color="auto" w:fill="auto"/>
+            <w:noWrap/>
+            <w:vAlign w:val="bottom"/>
+            <w:hideMark/>
+          </w:tcPr>
+          <w:p>
+            <w:pPr>
+              <w:spacing w:after="0" w:line="240" w:lineRule="auto"/>
+              <w:rPr>
+                <w:rFonts w:ascii="Calibri" w:eastAsia="Times New Roman" w:hAnsi="Calibri" w:cs="Calibri"/>
+                <w:color w:val="000000"/>
+                <w:lang w:eastAsia="en-GB"/>
+              </w:rPr>
+            </w:pPr>
+            <w:r>
+              <w:rPr>
+                <w:rFonts w:ascii="Calibri" w:eastAsia="Times New Roman" w:hAnsi="Calibri" w:cs="Calibri"/>
+                <w:color w:val="000000"/>
+                <w:lang w:eastAsia="en-GB"/>
+              </w:rPr>
+              <w:t>https://marketplace.visualstudio.com/items?itemName=DavidGardiner.ShowMissingFiles</w:t>
+            </w:r>
+          </w:p>
+        </w:tc>
+      </w:tr>
+    </w:tbl>
+    <w:p/>
+    <w:p>
+      <w:pPr>
+        <w:pStyle w:val="Heading1"/>
+      </w:pPr>
       <w:r>
         <w:t xml:space="preserve">Setting </w:t>
       </w:r>
@@ -12,261 +1274,127 @@
         <w:t>up</w:t>
       </w:r>
       <w:r>
-        <w:t xml:space="preserve"> Chem4Word </w:t>
+        <w:t xml:space="preserve"> Chem4Word</w:t>
+      </w:r>
+      <w:r>
+        <w:t xml:space="preserve"> VSTO Signing.</w:t>
+      </w:r>
+    </w:p>
+    <w:p>
+      <w:r>
+        <w:t>In order to ease swapping between developers we have created a Self-Signed certificate for the Add-In</w:t>
+      </w:r>
+    </w:p>
+    <w:p>
+      <w:r>
+        <w:t xml:space="preserve">Browse to </w:t>
+      </w:r>
+      <w:r>
+        <w:t>$/</w:t>
       </w:r>
       <w:proofErr w:type="spellStart"/>
       <w:r>
-        <w:t>V.Next</w:t>
+        <w:t>src</w:t>
       </w:r>
       <w:proofErr w:type="spellEnd"/>
       <w:r>
-        <w:t xml:space="preserve"> VSTO Signing.</w:t>
-      </w:r>
-    </w:p>
-    <w:p>
-      <w:r>
-        <w:t xml:space="preserve">Browse to </w:t>
-      </w:r>
-      <w:r>
-        <w:t>$\</w:t>
-      </w:r>
-      <w:r>
-        <w:t>src\Tools\Certificates</w:t>
-      </w:r>
-      <w:r>
-        <w:t>\</w:t>
-      </w:r>
-      <w:r>
-        <w:t>Developer</w:t>
-      </w:r>
-    </w:p>
-    <w:p>
-      <w:r>
-        <w:t>Double click on “</w:t>
-      </w:r>
-      <w:r>
-        <w:t>Chem4WordAddIn.cer</w:t>
-      </w:r>
-      <w:r>
-        <w:t>” click on “Install certificate” accepting the default settings</w:t>
-      </w:r>
-    </w:p>
-    <w:p>
+        <w:t>/Tools/</w:t>
+      </w:r>
+      <w:r>
+        <w:t>Certificates</w:t>
+      </w:r>
+    </w:p>
+    <w:p>
+      <w:r>
+        <w:t>Run PowerShell file “</w:t>
+      </w:r>
+      <w:r>
+        <w:t>Install-Dev-Certificate.ps1</w:t>
+      </w:r>
+      <w:r>
+        <w:t>”</w:t>
+      </w:r>
+    </w:p>
+    <w:p>
+      <w:r>
+        <w:t>Running</w:t>
+      </w:r>
+    </w:p>
+    <w:p>
+      <w:r>
+        <w:t xml:space="preserve">The two main projects which can be run and debugged in Visual studio </w:t>
+      </w:r>
+      <w:r>
+        <w:t>are:</w:t>
+      </w:r>
+      <w:r>
+        <w:t>-</w:t>
+      </w:r>
+    </w:p>
+    <w:p>
+      <w:pPr>
+        <w:pStyle w:val="ListParagraph"/>
+        <w:numPr>
+          <w:ilvl w:val="0"/>
+          <w:numId w:val="1"/>
+        </w:numPr>
+      </w:pPr>
       <w:r>
         <w:rPr>
-          <w:noProof/>
-          <w:lang w:eastAsia="en-GB"/>
+          <w:b/>
         </w:rPr>
-        <w:drawing>
-          <wp:inline distT="0" distB="0" distL="0" distR="0" wp14:anchorId="57351D92" wp14:editId="2BBC6107">
-            <wp:extent cx="3991532" cy="4972744"/>
-            <wp:effectExtent l="0" t="0" r="9525" b="0"/>
-            <wp:docPr id="1" name="Picture 1"/>
-            <wp:cNvGraphicFramePr>
-              <a:graphicFrameLocks xmlns:a="http://schemas.openxmlformats.org/drawingml/2006/main" noChangeAspect="1"/>
-            </wp:cNvGraphicFramePr>
-            <a:graphic xmlns:a="http://schemas.openxmlformats.org/drawingml/2006/main">
-              <a:graphicData uri="http://schemas.openxmlformats.org/drawingml/2006/picture">
-                <pic:pic xmlns:pic="http://schemas.openxmlformats.org/drawingml/2006/picture">
-                  <pic:nvPicPr>
-                    <pic:cNvPr id="1" name=""/>
-                    <pic:cNvPicPr/>
-                  </pic:nvPicPr>
-                  <pic:blipFill>
-                    <a:blip r:embed="rId4"/>
-                    <a:stretch>
-                      <a:fillRect/>
-                    </a:stretch>
-                  </pic:blipFill>
-                  <pic:spPr>
-                    <a:xfrm>
-                      <a:off x="0" y="0"/>
-                      <a:ext cx="3991532" cy="4972744"/>
-                    </a:xfrm>
-                    <a:prstGeom prst="rect">
-                      <a:avLst/>
-                    </a:prstGeom>
-                  </pic:spPr>
-                </pic:pic>
-              </a:graphicData>
-            </a:graphic>
-          </wp:inline>
-        </w:drawing>
-      </w:r>
-    </w:p>
-    <w:p>
+        <w:t>Chem4Word.V3</w:t>
+      </w:r>
+      <w:r>
+        <w:t>.csproj</w:t>
+      </w:r>
+    </w:p>
+    <w:p>
+      <w:pPr>
+        <w:pStyle w:val="ListParagraph"/>
+        <w:numPr>
+          <w:ilvl w:val="1"/>
+          <w:numId w:val="1"/>
+        </w:numPr>
+      </w:pPr>
+      <w:r>
+        <w:t>In Project Properties, set debug start action to start external program</w:t>
+      </w:r>
+    </w:p>
+    <w:p>
+      <w:pPr>
+        <w:pStyle w:val="ListParagraph"/>
+        <w:numPr>
+          <w:ilvl w:val="2"/>
+          <w:numId w:val="1"/>
+        </w:numPr>
+      </w:pPr>
+      <w:r>
+        <w:t>C:\Program Files (x86)\Microsoft Office\Office15\WINWORD.EXE</w:t>
+      </w:r>
+    </w:p>
+    <w:p>
+      <w:pPr>
+        <w:pStyle w:val="ListParagraph"/>
+        <w:numPr>
+          <w:ilvl w:val="0"/>
+          <w:numId w:val="1"/>
+        </w:numPr>
+      </w:pPr>
+      <w:proofErr w:type="spellStart"/>
       <w:r>
         <w:rPr>
-          <w:noProof/>
-          <w:lang w:eastAsia="en-GB"/>
+          <w:b/>
         </w:rPr>
-        <w:drawing>
-          <wp:inline distT="0" distB="0" distL="0" distR="0" wp14:anchorId="74E30E19" wp14:editId="45A0DD00">
-            <wp:extent cx="2486372" cy="1638529"/>
-            <wp:effectExtent l="0" t="0" r="9525" b="0"/>
-            <wp:docPr id="2" name="Picture 2"/>
-            <wp:cNvGraphicFramePr>
-              <a:graphicFrameLocks xmlns:a="http://schemas.openxmlformats.org/drawingml/2006/main" noChangeAspect="1"/>
-            </wp:cNvGraphicFramePr>
-            <a:graphic xmlns:a="http://schemas.openxmlformats.org/drawingml/2006/main">
-              <a:graphicData uri="http://schemas.openxmlformats.org/drawingml/2006/picture">
-                <pic:pic xmlns:pic="http://schemas.openxmlformats.org/drawingml/2006/picture">
-                  <pic:nvPicPr>
-                    <pic:cNvPr id="1" name=""/>
-                    <pic:cNvPicPr/>
-                  </pic:nvPicPr>
-                  <pic:blipFill>
-                    <a:blip r:embed="rId5"/>
-                    <a:stretch>
-                      <a:fillRect/>
-                    </a:stretch>
-                  </pic:blipFill>
-                  <pic:spPr>
-                    <a:xfrm>
-                      <a:off x="0" y="0"/>
-                      <a:ext cx="2486372" cy="1638529"/>
-                    </a:xfrm>
-                    <a:prstGeom prst="rect">
-                      <a:avLst/>
-                    </a:prstGeom>
-                  </pic:spPr>
-                </pic:pic>
-              </a:graphicData>
-            </a:graphic>
-          </wp:inline>
-        </w:drawing>
-      </w:r>
-    </w:p>
-    <w:p>
-      <w:r>
-        <w:br w:type="page"/>
-      </w:r>
-    </w:p>
-    <w:p>
-      <w:r>
-        <w:lastRenderedPageBreak/>
-        <w:t>Open project Properties</w:t>
-      </w:r>
-    </w:p>
-    <w:p>
-      <w:r>
-        <w:t>Select “Signing” section</w:t>
-      </w:r>
-    </w:p>
-    <w:p>
-      <w:r>
-        <w:rPr>
-          <w:noProof/>
-          <w:lang w:eastAsia="en-GB"/>
-        </w:rPr>
-        <w:drawing>
-          <wp:inline distT="0" distB="0" distL="0" distR="0" wp14:anchorId="474B3605" wp14:editId="2B6442AC">
-            <wp:extent cx="5731510" cy="2855595"/>
-            <wp:effectExtent l="0" t="0" r="2540" b="1905"/>
-            <wp:docPr id="3" name="Picture 3"/>
-            <wp:cNvGraphicFramePr>
-              <a:graphicFrameLocks xmlns:a="http://schemas.openxmlformats.org/drawingml/2006/main" noChangeAspect="1"/>
-            </wp:cNvGraphicFramePr>
-            <a:graphic xmlns:a="http://schemas.openxmlformats.org/drawingml/2006/main">
-              <a:graphicData uri="http://schemas.openxmlformats.org/drawingml/2006/picture">
-                <pic:pic xmlns:pic="http://schemas.openxmlformats.org/drawingml/2006/picture">
-                  <pic:nvPicPr>
-                    <pic:cNvPr id="1" name=""/>
-                    <pic:cNvPicPr/>
-                  </pic:nvPicPr>
-                  <pic:blipFill>
-                    <a:blip r:embed="rId6"/>
-                    <a:stretch>
-                      <a:fillRect/>
-                    </a:stretch>
-                  </pic:blipFill>
-                  <pic:spPr>
-                    <a:xfrm>
-                      <a:off x="0" y="0"/>
-                      <a:ext cx="5731510" cy="2855595"/>
-                    </a:xfrm>
-                    <a:prstGeom prst="rect">
-                      <a:avLst/>
-                    </a:prstGeom>
-                  </pic:spPr>
-                </pic:pic>
-              </a:graphicData>
-            </a:graphic>
-          </wp:inline>
-        </w:drawing>
-      </w:r>
-    </w:p>
-    <w:p>
-      <w:r>
-        <w:t xml:space="preserve">Click on “Select from Store…” Select the “Chem4Word </w:t>
-      </w:r>
-      <w:proofErr w:type="spellStart"/>
-      <w:r>
-        <w:t>AddIn</w:t>
+        <w:t>WinFormsTestHarness</w:t>
+      </w:r>
+      <w:r>
+        <w:t>.csproj</w:t>
       </w:r>
       <w:proofErr w:type="spellEnd"/>
-      <w:r>
-        <w:t>” certificate, then click on OK</w:t>
-      </w:r>
-    </w:p>
-    <w:p>
-      <w:r>
-        <w:rPr>
-          <w:noProof/>
-          <w:lang w:eastAsia="en-GB"/>
-        </w:rPr>
-        <w:drawing>
-          <wp:inline distT="0" distB="0" distL="0" distR="0" wp14:anchorId="405E86B1" wp14:editId="056215B6">
-            <wp:extent cx="4362450" cy="3867150"/>
-            <wp:effectExtent l="0" t="0" r="0" b="0"/>
-            <wp:docPr id="5" name="Picture 5"/>
-            <wp:cNvGraphicFramePr>
-              <a:graphicFrameLocks xmlns:a="http://schemas.openxmlformats.org/drawingml/2006/main" noChangeAspect="1"/>
-            </wp:cNvGraphicFramePr>
-            <a:graphic xmlns:a="http://schemas.openxmlformats.org/drawingml/2006/main">
-              <a:graphicData uri="http://schemas.openxmlformats.org/drawingml/2006/picture">
-                <pic:pic xmlns:pic="http://schemas.openxmlformats.org/drawingml/2006/picture">
-                  <pic:nvPicPr>
-                    <pic:cNvPr id="0" name="Picture 1"/>
-                    <pic:cNvPicPr>
-                      <a:picLocks noChangeAspect="1" noChangeArrowheads="1"/>
-                    </pic:cNvPicPr>
-                  </pic:nvPicPr>
-                  <pic:blipFill>
-                    <a:blip r:embed="rId7">
-                      <a:extLst>
-                        <a:ext uri="{28A0092B-C50C-407E-A947-70E740481C1C}">
-                          <a14:useLocalDpi xmlns:a14="http://schemas.microsoft.com/office/drawing/2010/main" val="0"/>
-                        </a:ext>
-                      </a:extLst>
-                    </a:blip>
-                    <a:srcRect/>
-                    <a:stretch>
-                      <a:fillRect/>
-                    </a:stretch>
-                  </pic:blipFill>
-                  <pic:spPr bwMode="auto">
-                    <a:xfrm>
-                      <a:off x="0" y="0"/>
-                      <a:ext cx="4362450" cy="3867150"/>
-                    </a:xfrm>
-                    <a:prstGeom prst="rect">
-                      <a:avLst/>
-                    </a:prstGeom>
-                    <a:noFill/>
-                    <a:ln>
-                      <a:noFill/>
-                    </a:ln>
-                  </pic:spPr>
-                </pic:pic>
-              </a:graphicData>
-            </a:graphic>
-          </wp:inline>
-        </w:drawing>
-      </w:r>
     </w:p>
     <w:sectPr>
-      <w:pgSz w:w="11906" w:h="16838"/>
+      <w:pgSz w:w="16838" w:h="11906" w:orient="landscape"/>
       <w:pgMar w:top="1440" w:right="1440" w:bottom="1440" w:left="1440" w:header="708" w:footer="708" w:gutter="0"/>
       <w:cols w:space="708"/>
       <w:docGrid w:linePitch="360"/>
@@ -275,8 +1403,129 @@
 </w:document>
 </file>
 
+<file path=word/numbering.xml><?xml version="1.0" encoding="utf-8"?>
+<w:numbering xmlns:wpc="http://schemas.microsoft.com/office/word/2010/wordprocessingCanvas" xmlns:mc="http://schemas.openxmlformats.org/markup-compatibility/2006" xmlns:o="urn:schemas-microsoft-com:office:office" xmlns:r="http://schemas.openxmlformats.org/officeDocument/2006/relationships" xmlns:m="http://schemas.openxmlformats.org/officeDocument/2006/math" xmlns:v="urn:schemas-microsoft-com:vml" xmlns:wp14="http://schemas.microsoft.com/office/word/2010/wordprocessingDrawing" xmlns:wp="http://schemas.openxmlformats.org/drawingml/2006/wordprocessingDrawing" xmlns:w10="urn:schemas-microsoft-com:office:word" xmlns:w="http://schemas.openxmlformats.org/wordprocessingml/2006/main" xmlns:w14="http://schemas.microsoft.com/office/word/2010/wordml" xmlns:w15="http://schemas.microsoft.com/office/word/2012/wordml" xmlns:wpg="http://schemas.microsoft.com/office/word/2010/wordprocessingGroup" xmlns:wpi="http://schemas.microsoft.com/office/word/2010/wordprocessingInk" xmlns:wne="http://schemas.microsoft.com/office/word/2006/wordml" xmlns:wps="http://schemas.microsoft.com/office/word/2010/wordprocessingShape" mc:Ignorable="w14 w15 wp14">
+  <w:abstractNum w:abstractNumId="0" w15:restartNumberingAfterBreak="0">
+    <w:nsid w:val="63A87927"/>
+    <w:multiLevelType w:val="hybridMultilevel"/>
+    <w:tmpl w:val="EE28FD14"/>
+    <w:lvl w:ilvl="0" w:tplc="08090001">
+      <w:start w:val="1"/>
+      <w:numFmt w:val="bullet"/>
+      <w:lvlText w:val=""/>
+      <w:lvlJc w:val="left"/>
+      <w:pPr>
+        <w:ind w:left="720" w:hanging="360"/>
+      </w:pPr>
+      <w:rPr>
+        <w:rFonts w:ascii="Symbol" w:hAnsi="Symbol" w:hint="default"/>
+      </w:rPr>
+    </w:lvl>
+    <w:lvl w:ilvl="1" w:tplc="08090003">
+      <w:start w:val="1"/>
+      <w:numFmt w:val="bullet"/>
+      <w:lvlText w:val="o"/>
+      <w:lvlJc w:val="left"/>
+      <w:pPr>
+        <w:ind w:left="1440" w:hanging="360"/>
+      </w:pPr>
+      <w:rPr>
+        <w:rFonts w:ascii="Courier New" w:hAnsi="Courier New" w:cs="Courier New" w:hint="default"/>
+      </w:rPr>
+    </w:lvl>
+    <w:lvl w:ilvl="2" w:tplc="08090005">
+      <w:start w:val="1"/>
+      <w:numFmt w:val="bullet"/>
+      <w:lvlText w:val=""/>
+      <w:lvlJc w:val="left"/>
+      <w:pPr>
+        <w:ind w:left="2160" w:hanging="360"/>
+      </w:pPr>
+      <w:rPr>
+        <w:rFonts w:ascii="Wingdings" w:hAnsi="Wingdings" w:hint="default"/>
+      </w:rPr>
+    </w:lvl>
+    <w:lvl w:ilvl="3" w:tplc="08090001" w:tentative="1">
+      <w:start w:val="1"/>
+      <w:numFmt w:val="bullet"/>
+      <w:lvlText w:val=""/>
+      <w:lvlJc w:val="left"/>
+      <w:pPr>
+        <w:ind w:left="2880" w:hanging="360"/>
+      </w:pPr>
+      <w:rPr>
+        <w:rFonts w:ascii="Symbol" w:hAnsi="Symbol" w:hint="default"/>
+      </w:rPr>
+    </w:lvl>
+    <w:lvl w:ilvl="4" w:tplc="08090003" w:tentative="1">
+      <w:start w:val="1"/>
+      <w:numFmt w:val="bullet"/>
+      <w:lvlText w:val="o"/>
+      <w:lvlJc w:val="left"/>
+      <w:pPr>
+        <w:ind w:left="3600" w:hanging="360"/>
+      </w:pPr>
+      <w:rPr>
+        <w:rFonts w:ascii="Courier New" w:hAnsi="Courier New" w:cs="Courier New" w:hint="default"/>
+      </w:rPr>
+    </w:lvl>
+    <w:lvl w:ilvl="5" w:tplc="08090005" w:tentative="1">
+      <w:start w:val="1"/>
+      <w:numFmt w:val="bullet"/>
+      <w:lvlText w:val=""/>
+      <w:lvlJc w:val="left"/>
+      <w:pPr>
+        <w:ind w:left="4320" w:hanging="360"/>
+      </w:pPr>
+      <w:rPr>
+        <w:rFonts w:ascii="Wingdings" w:hAnsi="Wingdings" w:hint="default"/>
+      </w:rPr>
+    </w:lvl>
+    <w:lvl w:ilvl="6" w:tplc="08090001" w:tentative="1">
+      <w:start w:val="1"/>
+      <w:numFmt w:val="bullet"/>
+      <w:lvlText w:val=""/>
+      <w:lvlJc w:val="left"/>
+      <w:pPr>
+        <w:ind w:left="5040" w:hanging="360"/>
+      </w:pPr>
+      <w:rPr>
+        <w:rFonts w:ascii="Symbol" w:hAnsi="Symbol" w:hint="default"/>
+      </w:rPr>
+    </w:lvl>
+    <w:lvl w:ilvl="7" w:tplc="08090003" w:tentative="1">
+      <w:start w:val="1"/>
+      <w:numFmt w:val="bullet"/>
+      <w:lvlText w:val="o"/>
+      <w:lvlJc w:val="left"/>
+      <w:pPr>
+        <w:ind w:left="5760" w:hanging="360"/>
+      </w:pPr>
+      <w:rPr>
+        <w:rFonts w:ascii="Courier New" w:hAnsi="Courier New" w:cs="Courier New" w:hint="default"/>
+      </w:rPr>
+    </w:lvl>
+    <w:lvl w:ilvl="8" w:tplc="08090005" w:tentative="1">
+      <w:start w:val="1"/>
+      <w:numFmt w:val="bullet"/>
+      <w:lvlText w:val=""/>
+      <w:lvlJc w:val="left"/>
+      <w:pPr>
+        <w:ind w:left="6480" w:hanging="360"/>
+      </w:pPr>
+      <w:rPr>
+        <w:rFonts w:ascii="Wingdings" w:hAnsi="Wingdings" w:hint="default"/>
+      </w:rPr>
+    </w:lvl>
+  </w:abstractNum>
+  <w:num w:numId="1">
+    <w:abstractNumId w:val="0"/>
+  </w:num>
+</w:numbering>
+</file>
+
 <file path=word/styles.xml><?xml version="1.0" encoding="utf-8"?>
-<w:styles xmlns:mc="http://schemas.openxmlformats.org/markup-compatibility/2006" xmlns:r="http://schemas.openxmlformats.org/officeDocument/2006/relationships" xmlns:w="http://schemas.openxmlformats.org/wordprocessingml/2006/main" xmlns:w14="http://schemas.microsoft.com/office/word/2010/wordml" xmlns:w15="http://schemas.microsoft.com/office/word/2012/wordml" xmlns:w16cid="http://schemas.microsoft.com/office/word/2016/wordml/cid" xmlns:w16se="http://schemas.microsoft.com/office/word/2015/wordml/symex" mc:Ignorable="w14 w15 w16se w16cid">
+<w:styles xmlns:mc="http://schemas.openxmlformats.org/markup-compatibility/2006" xmlns:r="http://schemas.openxmlformats.org/officeDocument/2006/relationships" xmlns:w="http://schemas.openxmlformats.org/wordprocessingml/2006/main" xmlns:w14="http://schemas.microsoft.com/office/word/2010/wordml" xmlns:w15="http://schemas.microsoft.com/office/word/2012/wordml" mc:Ignorable="w14 w15">
   <w:docDefaults>
     <w:rPrDefault>
       <w:rPr>
@@ -292,7 +1541,7 @@
       </w:pPr>
     </w:pPrDefault>
   </w:docDefaults>
-  <w:latentStyles w:defLockedState="0" w:defUIPriority="99" w:defSemiHidden="0" w:defUnhideWhenUsed="0" w:defQFormat="0" w:count="375">
+  <w:latentStyles w:defLockedState="0" w:defUIPriority="99" w:defSemiHidden="0" w:defUnhideWhenUsed="0" w:defQFormat="0" w:count="371">
     <w:lsdException w:name="Normal" w:uiPriority="0" w:qFormat="1"/>
     <w:lsdException w:name="heading 1" w:uiPriority="9" w:qFormat="1"/>
     <w:lsdException w:name="heading 2" w:semiHidden="1" w:uiPriority="9" w:unhideWhenUsed="1" w:qFormat="1"/>
@@ -447,7 +1696,7 @@
     <w:lsdException w:name="Table Web 2" w:semiHidden="1" w:unhideWhenUsed="1"/>
     <w:lsdException w:name="Table Web 3" w:semiHidden="1" w:unhideWhenUsed="1"/>
     <w:lsdException w:name="Balloon Text" w:semiHidden="1" w:unhideWhenUsed="1"/>
-    <w:lsdException w:name="Table Grid" w:semiHidden="1" w:uiPriority="39" w:unhideWhenUsed="1"/>
+    <w:lsdException w:name="Table Grid" w:uiPriority="39"/>
     <w:lsdException w:name="Table Theme" w:semiHidden="1" w:unhideWhenUsed="1"/>
     <w:lsdException w:name="Placeholder Text" w:semiHidden="1"/>
     <w:lsdException w:name="No Spacing" w:uiPriority="1" w:qFormat="1"/>
@@ -664,14 +1913,31 @@
     <w:lsdException w:name="List Table 5 Dark Accent 6" w:uiPriority="50"/>
     <w:lsdException w:name="List Table 6 Colorful Accent 6" w:uiPriority="51"/>
     <w:lsdException w:name="List Table 7 Colorful Accent 6" w:uiPriority="52"/>
-    <w:lsdException w:name="Mention" w:semiHidden="1" w:unhideWhenUsed="1"/>
-    <w:lsdException w:name="Smart Hyperlink" w:semiHidden="1" w:unhideWhenUsed="1"/>
-    <w:lsdException w:name="Hashtag" w:semiHidden="1" w:unhideWhenUsed="1"/>
-    <w:lsdException w:name="Unresolved Mention" w:semiHidden="1" w:unhideWhenUsed="1"/>
   </w:latentStyles>
   <w:style w:type="paragraph" w:default="1" w:styleId="Normal">
     <w:name w:val="Normal"/>
     <w:qFormat/>
+  </w:style>
+  <w:style w:type="paragraph" w:styleId="Heading1">
+    <w:name w:val="heading 1"/>
+    <w:basedOn w:val="Normal"/>
+    <w:next w:val="Normal"/>
+    <w:link w:val="Heading1Char"/>
+    <w:uiPriority w:val="9"/>
+    <w:qFormat/>
+    <w:rsid w:val="00202FD8"/>
+    <w:pPr>
+      <w:keepNext/>
+      <w:keepLines/>
+      <w:spacing w:before="240" w:after="0"/>
+      <w:outlineLvl w:val="0"/>
+    </w:pPr>
+    <w:rPr>
+      <w:rFonts w:asciiTheme="majorHAnsi" w:eastAsiaTheme="majorEastAsia" w:hAnsiTheme="majorHAnsi" w:cstheme="majorBidi"/>
+      <w:color w:val="2E74B5" w:themeColor="accent1" w:themeShade="BF"/>
+      <w:sz w:val="32"/>
+      <w:szCs w:val="32"/>
+    </w:rPr>
   </w:style>
   <w:style w:type="character" w:default="1" w:styleId="DefaultParagraphFont">
     <w:name w:val="Default Paragraph Font"/>
@@ -729,6 +1995,41 @@
       <w:sz w:val="16"/>
       <w:szCs w:val="16"/>
     </w:rPr>
+  </w:style>
+  <w:style w:type="character" w:customStyle="1" w:styleId="Heading1Char">
+    <w:name w:val="Heading 1 Char"/>
+    <w:basedOn w:val="DefaultParagraphFont"/>
+    <w:link w:val="Heading1"/>
+    <w:uiPriority w:val="9"/>
+    <w:rsid w:val="00202FD8"/>
+    <w:rPr>
+      <w:rFonts w:asciiTheme="majorHAnsi" w:eastAsiaTheme="majorEastAsia" w:hAnsiTheme="majorHAnsi" w:cstheme="majorBidi"/>
+      <w:color w:val="2E74B5" w:themeColor="accent1" w:themeShade="BF"/>
+      <w:sz w:val="32"/>
+      <w:szCs w:val="32"/>
+    </w:rPr>
+  </w:style>
+  <w:style w:type="character" w:styleId="Hyperlink">
+    <w:name w:val="Hyperlink"/>
+    <w:basedOn w:val="DefaultParagraphFont"/>
+    <w:uiPriority w:val="99"/>
+    <w:unhideWhenUsed/>
+    <w:rsid w:val="003C1315"/>
+    <w:rPr>
+      <w:color w:val="0563C1" w:themeColor="hyperlink"/>
+      <w:u w:val="single"/>
+    </w:rPr>
+  </w:style>
+  <w:style w:type="paragraph" w:styleId="ListParagraph">
+    <w:name w:val="List Paragraph"/>
+    <w:basedOn w:val="Normal"/>
+    <w:uiPriority w:val="34"/>
+    <w:qFormat/>
+    <w:rsid w:val="00C84929"/>
+    <w:pPr>
+      <w:ind w:left="720"/>
+      <w:contextualSpacing/>
+    </w:pPr>
   </w:style>
 </w:styles>
 </file>

</xml_diff>